<commit_message>
feat: Word, Table Reader
</commit_message>
<xml_diff>
--- a/Sereno.Documentation.Test/Documents/Documentation_0001.docx
+++ b/Sereno.Documentation.Test/Documents/Documentation_0001.docx
@@ -13,14 +13,7 @@
         <w:t>Dokumentationstitel</w:t>
       </w:r>
     </w:p>
-    <w:p>
-      <w:pPr>
-        <w:pStyle w:val="Titel"/>
-        <w:tabs>
-          <w:tab w:val="left" w:pos="1509"/>
-        </w:tabs>
-      </w:pPr>
-    </w:p>
+    <w:p/>
     <w:tbl>
       <w:tblPr>
         <w:tblStyle w:val="Tabellenraster"/>

</xml_diff>

<commit_message>
feat: Document File Reader
</commit_message>
<xml_diff>
--- a/Sereno.Documentation.Test/Documents/Documentation_0001.docx
+++ b/Sereno.Documentation.Test/Documents/Documentation_0001.docx
@@ -228,139 +228,6 @@
       </w:hyperlink>
     </w:p>
     <w:p/>
-    <w:tbl>
-      <w:tblPr>
-        <w:tblStyle w:val="Tabellenraster"/>
-        <w:tblW w:w="0" w:type="auto"/>
-        <w:tblLook w:val="0400" w:firstRow="0" w:lastRow="0" w:firstColumn="0" w:lastColumn="0" w:noHBand="0" w:noVBand="1"/>
-      </w:tblPr>
-      <w:tblGrid>
-        <w:gridCol w:w="2830"/>
-        <w:gridCol w:w="3402"/>
-      </w:tblGrid>
-      <w:tr>
-        <w:tc>
-          <w:tcPr>
-            <w:tcW w:w="2830" w:type="dxa"/>
-          </w:tcPr>
-          <w:p>
-            <w:r>
-              <w:t>Zeile 1, Spalte 1</w:t>
-            </w:r>
-          </w:p>
-        </w:tc>
-        <w:tc>
-          <w:tcPr>
-            <w:tcW w:w="3402" w:type="dxa"/>
-          </w:tcPr>
-          <w:p>
-            <w:r>
-              <w:t>Zeile 1, Spalte 2</w:t>
-            </w:r>
-          </w:p>
-        </w:tc>
-      </w:tr>
-      <w:tr>
-        <w:tc>
-          <w:tcPr>
-            <w:tcW w:w="2830" w:type="dxa"/>
-          </w:tcPr>
-          <w:p>
-            <w:r>
-              <w:t>Zeile 2, Spalte 1</w:t>
-            </w:r>
-          </w:p>
-        </w:tc>
-        <w:tc>
-          <w:tcPr>
-            <w:tcW w:w="3402" w:type="dxa"/>
-          </w:tcPr>
-          <w:p>
-            <w:r>
-              <w:t>Zeile 2, Spalte 2</w:t>
-            </w:r>
-          </w:p>
-        </w:tc>
-      </w:tr>
-    </w:tbl>
-    <w:p/>
-    <w:tbl>
-      <w:tblPr>
-        <w:tblStyle w:val="Tabellenraster"/>
-        <w:tblW w:w="0" w:type="auto"/>
-        <w:tblLook w:val="0420" w:firstRow="1" w:lastRow="0" w:firstColumn="0" w:lastColumn="0" w:noHBand="0" w:noVBand="1"/>
-      </w:tblPr>
-      <w:tblGrid>
-        <w:gridCol w:w="3823"/>
-        <w:gridCol w:w="5103"/>
-      </w:tblGrid>
-      <w:tr>
-        <w:tc>
-          <w:tcPr>
-            <w:tcW w:w="3823" w:type="dxa"/>
-          </w:tcPr>
-          <w:p>
-            <w:r>
-              <w:t>Kopfzeile, Spalte 1</w:t>
-            </w:r>
-          </w:p>
-        </w:tc>
-        <w:tc>
-          <w:tcPr>
-            <w:tcW w:w="5103" w:type="dxa"/>
-          </w:tcPr>
-          <w:p>
-            <w:r>
-              <w:t>Kopfzeile, Spalte 2</w:t>
-            </w:r>
-          </w:p>
-        </w:tc>
-      </w:tr>
-      <w:tr>
-        <w:tc>
-          <w:tcPr>
-            <w:tcW w:w="3823" w:type="dxa"/>
-          </w:tcPr>
-          <w:p>
-            <w:r>
-              <w:t>Zeile 1, Spalte 1</w:t>
-            </w:r>
-          </w:p>
-        </w:tc>
-        <w:tc>
-          <w:tcPr>
-            <w:tcW w:w="5103" w:type="dxa"/>
-          </w:tcPr>
-          <w:p>
-            <w:r>
-              <w:t>Zeile 1, Spalte 2</w:t>
-            </w:r>
-          </w:p>
-        </w:tc>
-      </w:tr>
-      <w:tr>
-        <w:tc>
-          <w:tcPr>
-            <w:tcW w:w="3823" w:type="dxa"/>
-          </w:tcPr>
-          <w:p>
-            <w:r>
-              <w:t>Zeile 2, Spalte 1</w:t>
-            </w:r>
-          </w:p>
-        </w:tc>
-        <w:tc>
-          <w:tcPr>
-            <w:tcW w:w="5103" w:type="dxa"/>
-          </w:tcPr>
-          <w:p>
-            <w:r>
-              <w:t>Zeile 2, Spalte 2</w:t>
-            </w:r>
-          </w:p>
-        </w:tc>
-      </w:tr>
-    </w:tbl>
     <w:p/>
     <w:sectPr>
       <w:headerReference w:type="default" r:id="rId9"/>

</xml_diff>